<commit_message>
Update du résumer de lecture
</commit_message>
<xml_diff>
--- a/LOG8430 - Architecture logicielle et conception avancée/Résumer de lecture.docx
+++ b/LOG8430 - Architecture logicielle et conception avancée/Résumer de lecture.docx
@@ -45,10 +45,7 @@
         </w:numPr>
       </w:pPr>
       <w:r>
-        <w:t xml:space="preserve">L’utilisation </w:t>
-      </w:r>
-      <w:r>
-        <w:t xml:space="preserve">d’architecture </w:t>
+        <w:t xml:space="preserve">L’utilisation d’architecture </w:t>
       </w:r>
       <w:proofErr w:type="spellStart"/>
       <w:r>
@@ -56,7 +53,13 @@
       </w:r>
       <w:proofErr w:type="spellEnd"/>
       <w:r>
-        <w:t xml:space="preserve"> est utile dans le développement agile car elle permet de ne pas faire faire beaucoup de travail up-front et de retenir les bienfaits d’une architecture définit explicitement et il est plus facile de les modifier en cour de route se qui réduit le risque de planifier l’architecture dès le départ</w:t>
+        <w:t xml:space="preserve"> est utile dans le développement agile car elle permet de ne pas faire faire beaucoup de travail up-front et de retenir les bienfaits d’une architecture définit explicitement et il est plus facile de les modifier en cour de route </w:t>
+      </w:r>
+      <w:r>
+        <w:t>ce</w:t>
+      </w:r>
+      <w:r>
+        <w:t xml:space="preserve"> qui réduit le risque de planifier l’architecture dès le départ</w:t>
       </w:r>
       <w:r>
         <w:t>.</w:t>
@@ -66,7 +69,14 @@
       </w:r>
       <w:r>
         <w:br/>
-        <w:t>L’expérience des architecture est aussi importante puisqu’elle fait en sorte qu’on a moins besoins de la documenter et que les erreurs sont moins fréquente dû à la connaissance de l’architecture par l’équipe.</w:t>
+      </w:r>
+      <w:bookmarkStart w:id="0" w:name="_GoBack"/>
+      <w:r>
+        <w:t xml:space="preserve">L’expérience des architecture est aussi importante puisqu’elle </w:t>
+      </w:r>
+      <w:bookmarkEnd w:id="0"/>
+      <w:r>
+        <w:t>fait en sorte qu’on a moins besoins de la documenter et que les erreurs sont moins fréquente dû à la connaissance de l’architecture par l’équipe.</w:t>
       </w:r>
     </w:p>
     <w:p/>
@@ -78,6 +88,33 @@
           <w:numId w:val="2"/>
         </w:numPr>
       </w:pPr>
+      <w:r>
+        <w:t xml:space="preserve">How </w:t>
+      </w:r>
+      <w:proofErr w:type="spellStart"/>
+      <w:r>
+        <w:t>much</w:t>
+      </w:r>
+      <w:proofErr w:type="spellEnd"/>
+      <w:r>
+        <w:t xml:space="preserve"> up-front? A </w:t>
+      </w:r>
+      <w:proofErr w:type="spellStart"/>
+      <w:r>
+        <w:t>grounded</w:t>
+      </w:r>
+      <w:proofErr w:type="spellEnd"/>
+      <w:r>
+        <w:t xml:space="preserve"> </w:t>
+      </w:r>
+      <w:proofErr w:type="spellStart"/>
+      <w:r>
+        <w:t>theory</w:t>
+      </w:r>
+      <w:proofErr w:type="spellEnd"/>
+      <w:r>
+        <w:t xml:space="preserve"> of agile architecture</w:t>
+      </w:r>
     </w:p>
     <w:p>
       <w:pPr>
@@ -138,8 +175,485 @@
         <w:br/>
         <w:t>Six forces qui influe sur le travail sont répondue par 5 stratégies.</w:t>
       </w:r>
-      <w:bookmarkStart w:id="0" w:name="_GoBack"/>
-      <w:bookmarkEnd w:id="0"/>
+      <w:r>
+        <w:br/>
+      </w:r>
+    </w:p>
+    <w:p>
+      <w:pPr>
+        <w:pStyle w:val="Paragraphedeliste"/>
+        <w:numPr>
+          <w:ilvl w:val="1"/>
+          <w:numId w:val="2"/>
+        </w:numPr>
+      </w:pPr>
+      <w:r>
+        <w:t xml:space="preserve">To maximise agility, a team must </w:t>
+      </w:r>
+      <w:proofErr w:type="spellStart"/>
+      <w:r>
+        <w:t>find</w:t>
+      </w:r>
+      <w:proofErr w:type="spellEnd"/>
+      <w:r>
+        <w:t xml:space="preserve"> an </w:t>
+      </w:r>
+      <w:proofErr w:type="spellStart"/>
+      <w:r>
+        <w:t>appropriate</w:t>
+      </w:r>
+      <w:proofErr w:type="spellEnd"/>
+      <w:r>
+        <w:t xml:space="preserve"> </w:t>
+      </w:r>
+      <w:proofErr w:type="spellStart"/>
+      <w:r>
+        <w:t>tradeoff</w:t>
+      </w:r>
+      <w:proofErr w:type="spellEnd"/>
+      <w:r>
+        <w:t xml:space="preserve"> </w:t>
+      </w:r>
+      <w:proofErr w:type="spellStart"/>
+      <w:r>
+        <w:t>between</w:t>
+      </w:r>
+      <w:proofErr w:type="spellEnd"/>
+      <w:r>
+        <w:t xml:space="preserve"> a full up-front architecture design and a </w:t>
+      </w:r>
+      <w:proofErr w:type="spellStart"/>
+      <w:r>
+        <w:t>totally</w:t>
+      </w:r>
+      <w:proofErr w:type="spellEnd"/>
+      <w:r>
+        <w:t xml:space="preserve"> </w:t>
+      </w:r>
+      <w:proofErr w:type="spellStart"/>
+      <w:r>
+        <w:t>emergent</w:t>
+      </w:r>
+      <w:proofErr w:type="spellEnd"/>
+      <w:r>
+        <w:t xml:space="preserve"> design.</w:t>
+      </w:r>
+      <w:r>
+        <w:br/>
+      </w:r>
+    </w:p>
+    <w:p>
+      <w:pPr>
+        <w:pStyle w:val="Paragraphedeliste"/>
+        <w:numPr>
+          <w:ilvl w:val="0"/>
+          <w:numId w:val="2"/>
+        </w:numPr>
+      </w:pPr>
+      <w:r>
+        <w:t xml:space="preserve">Agile software </w:t>
+      </w:r>
+      <w:proofErr w:type="spellStart"/>
+      <w:r>
+        <w:t>development</w:t>
+      </w:r>
+      <w:proofErr w:type="spellEnd"/>
+      <w:r>
+        <w:t>: The business of innovation</w:t>
+      </w:r>
+    </w:p>
+    <w:p>
+      <w:pPr>
+        <w:pStyle w:val="Paragraphedeliste"/>
+        <w:numPr>
+          <w:ilvl w:val="1"/>
+          <w:numId w:val="2"/>
+        </w:numPr>
+      </w:pPr>
+      <w:proofErr w:type="spellStart"/>
+      <w:r>
+        <w:t>Creativity</w:t>
+      </w:r>
+      <w:proofErr w:type="spellEnd"/>
+      <w:r>
+        <w:t xml:space="preserve">, not </w:t>
+      </w:r>
+      <w:proofErr w:type="spellStart"/>
+      <w:r>
+        <w:t>voluminous</w:t>
+      </w:r>
+      <w:proofErr w:type="spellEnd"/>
+      <w:r>
+        <w:t xml:space="preserve"> </w:t>
+      </w:r>
+      <w:proofErr w:type="spellStart"/>
+      <w:r>
+        <w:t>written</w:t>
+      </w:r>
+      <w:proofErr w:type="spellEnd"/>
+      <w:r>
+        <w:t xml:space="preserve"> </w:t>
+      </w:r>
+      <w:proofErr w:type="spellStart"/>
+      <w:r>
+        <w:t>rules</w:t>
+      </w:r>
+      <w:proofErr w:type="spellEnd"/>
+      <w:r>
+        <w:t xml:space="preserve">, </w:t>
+      </w:r>
+      <w:proofErr w:type="spellStart"/>
+      <w:r>
+        <w:t>is</w:t>
+      </w:r>
+      <w:proofErr w:type="spellEnd"/>
+      <w:r>
+        <w:t xml:space="preserve"> the </w:t>
+      </w:r>
+      <w:proofErr w:type="spellStart"/>
+      <w:r>
+        <w:t>only</w:t>
+      </w:r>
+      <w:proofErr w:type="spellEnd"/>
+      <w:r>
+        <w:t xml:space="preserve"> </w:t>
+      </w:r>
+      <w:proofErr w:type="spellStart"/>
+      <w:r>
+        <w:t>way</w:t>
+      </w:r>
+      <w:proofErr w:type="spellEnd"/>
+      <w:r>
+        <w:t xml:space="preserve"> to manage </w:t>
+      </w:r>
+      <w:proofErr w:type="spellStart"/>
+      <w:r>
+        <w:t>complex</w:t>
+      </w:r>
+      <w:proofErr w:type="spellEnd"/>
+      <w:r>
+        <w:t xml:space="preserve"> software </w:t>
+      </w:r>
+      <w:proofErr w:type="spellStart"/>
+      <w:r>
+        <w:t>development</w:t>
+      </w:r>
+      <w:proofErr w:type="spellEnd"/>
+      <w:r>
+        <w:t xml:space="preserve"> </w:t>
+      </w:r>
+      <w:proofErr w:type="spellStart"/>
+      <w:r>
+        <w:t>problems</w:t>
+      </w:r>
+      <w:proofErr w:type="spellEnd"/>
+      <w:r>
+        <w:t xml:space="preserve"> and </w:t>
+      </w:r>
+      <w:proofErr w:type="gramStart"/>
+      <w:r>
+        <w:t>diverse situations</w:t>
+      </w:r>
+      <w:proofErr w:type="gramEnd"/>
+      <w:r>
+        <w:t>.</w:t>
+      </w:r>
+      <w:r>
+        <w:br/>
+      </w:r>
+    </w:p>
+    <w:p>
+      <w:pPr>
+        <w:pStyle w:val="Paragraphedeliste"/>
+        <w:numPr>
+          <w:ilvl w:val="1"/>
+          <w:numId w:val="2"/>
+        </w:numPr>
+      </w:pPr>
+      <w:r>
+        <w:t>Le document défini plein de pratique de développement agile. Ne parle pas particulièrement d’architecture, mais donne une idée du niveau général de préparation qu’une équipe agile devrait avoir.</w:t>
+      </w:r>
+      <w:r>
+        <w:br/>
+      </w:r>
+    </w:p>
+    <w:p>
+      <w:pPr>
+        <w:pStyle w:val="Paragraphedeliste"/>
+        <w:numPr>
+          <w:ilvl w:val="1"/>
+          <w:numId w:val="2"/>
+        </w:numPr>
+      </w:pPr>
+      <w:r>
+        <w:t xml:space="preserve">Le principal est d’agir sur les changements et de suivre ces changements et non de les combattre. </w:t>
+      </w:r>
+      <w:r>
+        <w:br/>
+      </w:r>
+    </w:p>
+    <w:p>
+      <w:pPr>
+        <w:pStyle w:val="Paragraphedeliste"/>
+        <w:numPr>
+          <w:ilvl w:val="0"/>
+          <w:numId w:val="2"/>
+        </w:numPr>
+      </w:pPr>
+      <w:r>
+        <w:t xml:space="preserve">Software architecture and agile software </w:t>
+      </w:r>
+      <w:proofErr w:type="spellStart"/>
+      <w:r>
+        <w:t>development</w:t>
+      </w:r>
+      <w:proofErr w:type="spellEnd"/>
+      <w:r>
+        <w:t xml:space="preserve">: a clash of </w:t>
+      </w:r>
+      <w:proofErr w:type="spellStart"/>
+      <w:r>
+        <w:t>two</w:t>
+      </w:r>
+      <w:proofErr w:type="spellEnd"/>
+      <w:r>
+        <w:t xml:space="preserve"> cultures?</w:t>
+      </w:r>
+    </w:p>
+    <w:p>
+      <w:pPr>
+        <w:pStyle w:val="Paragraphedeliste"/>
+        <w:numPr>
+          <w:ilvl w:val="1"/>
+          <w:numId w:val="2"/>
+        </w:numPr>
+      </w:pPr>
+      <w:r>
+        <w:lastRenderedPageBreak/>
+        <w:t>Les praticiens d</w:t>
+      </w:r>
+      <w:r>
+        <w:t xml:space="preserve">e l’agile perçoivent et décrivent l’architecture logiciel comme étant tout le mal dans se monde et voient l’implémentation de </w:t>
+      </w:r>
+      <w:proofErr w:type="spellStart"/>
+      <w:r>
+        <w:t>frature</w:t>
+      </w:r>
+      <w:proofErr w:type="spellEnd"/>
+      <w:r>
+        <w:t xml:space="preserve"> YAGNI (</w:t>
+      </w:r>
+      <w:proofErr w:type="spellStart"/>
+      <w:r>
+        <w:t>you</w:t>
+      </w:r>
+      <w:proofErr w:type="spellEnd"/>
+      <w:r>
+        <w:t xml:space="preserve"> </w:t>
+      </w:r>
+      <w:proofErr w:type="spellStart"/>
+      <w:r>
+        <w:t>ain’t</w:t>
+      </w:r>
+      <w:proofErr w:type="spellEnd"/>
+      <w:r>
+        <w:t xml:space="preserve"> </w:t>
+      </w:r>
+      <w:proofErr w:type="spellStart"/>
+      <w:r>
+        <w:t>gonna</w:t>
+      </w:r>
+      <w:proofErr w:type="spellEnd"/>
+      <w:r>
+        <w:t xml:space="preserve"> </w:t>
+      </w:r>
+      <w:proofErr w:type="spellStart"/>
+      <w:r>
+        <w:t>need</w:t>
+      </w:r>
+      <w:proofErr w:type="spellEnd"/>
+      <w:r>
+        <w:t xml:space="preserve"> </w:t>
+      </w:r>
+      <w:proofErr w:type="spellStart"/>
+      <w:r>
+        <w:t>it</w:t>
+      </w:r>
+      <w:proofErr w:type="spellEnd"/>
+      <w:r>
+        <w:t>)</w:t>
+      </w:r>
+      <w:r>
+        <w:br/>
+      </w:r>
+    </w:p>
+    <w:p>
+      <w:pPr>
+        <w:pStyle w:val="Paragraphedeliste"/>
+        <w:numPr>
+          <w:ilvl w:val="1"/>
+          <w:numId w:val="2"/>
+        </w:numPr>
+      </w:pPr>
+      <w:r>
+        <w:t xml:space="preserve">La définition de l’architecture </w:t>
+      </w:r>
+      <w:r>
+        <w:t>et le concept d’architecture est souvent flou. Ce ne sont pas tous les designs qui sont des architectures.</w:t>
+      </w:r>
+      <w:r>
+        <w:br/>
+      </w:r>
+    </w:p>
+    <w:p>
+      <w:pPr>
+        <w:pStyle w:val="Paragraphedeliste"/>
+        <w:numPr>
+          <w:ilvl w:val="1"/>
+          <w:numId w:val="2"/>
+        </w:numPr>
+      </w:pPr>
+      <w:r>
+        <w:t>Donne 7 dimensions qui sont souvent conflictuel entre l’architecture et la méthode de développement agile.</w:t>
+      </w:r>
+      <w:r>
+        <w:br/>
+      </w:r>
+    </w:p>
+    <w:p>
+      <w:pPr>
+        <w:pStyle w:val="Paragraphedeliste"/>
+        <w:numPr>
+          <w:ilvl w:val="0"/>
+          <w:numId w:val="2"/>
+        </w:numPr>
+      </w:pPr>
+      <w:r>
+        <w:t>Software architecture-</w:t>
+      </w:r>
+      <w:proofErr w:type="spellStart"/>
+      <w:r>
+        <w:t>centric</w:t>
+      </w:r>
+      <w:proofErr w:type="spellEnd"/>
+      <w:r>
+        <w:t xml:space="preserve"> </w:t>
+      </w:r>
+      <w:proofErr w:type="spellStart"/>
+      <w:r>
+        <w:t>methods</w:t>
+      </w:r>
+      <w:proofErr w:type="spellEnd"/>
+      <w:r>
+        <w:t xml:space="preserve"> and agile </w:t>
+      </w:r>
+      <w:proofErr w:type="spellStart"/>
+      <w:r>
+        <w:t>development</w:t>
+      </w:r>
+      <w:proofErr w:type="spellEnd"/>
+    </w:p>
+    <w:p>
+      <w:pPr>
+        <w:pStyle w:val="Paragraphedeliste"/>
+        <w:numPr>
+          <w:ilvl w:val="1"/>
+          <w:numId w:val="2"/>
+        </w:numPr>
+      </w:pPr>
+      <w:r>
+        <w:t xml:space="preserve">Les </w:t>
+      </w:r>
+      <w:r>
+        <w:t>activités</w:t>
+      </w:r>
+      <w:r>
+        <w:t xml:space="preserve"> </w:t>
+      </w:r>
+      <w:r>
+        <w:t>d’architecture</w:t>
+      </w:r>
+      <w:r>
+        <w:t xml:space="preserve"> </w:t>
+      </w:r>
+      <w:r>
+        <w:t>peuvent complémenter les activités d’un développement agile.</w:t>
+      </w:r>
+      <w:r>
+        <w:br/>
+      </w:r>
+      <w:r>
+        <w:br/>
+      </w:r>
+    </w:p>
+    <w:p>
+      <w:pPr>
+        <w:pStyle w:val="Paragraphedeliste"/>
+        <w:numPr>
+          <w:ilvl w:val="0"/>
+          <w:numId w:val="2"/>
+        </w:numPr>
+      </w:pPr>
+    </w:p>
+    <w:p/>
+    <w:p/>
+    <w:p/>
+    <w:p/>
+    <w:p/>
+    <w:p/>
+    <w:p/>
+    <w:p/>
+    <w:p/>
+    <w:p/>
+    <w:p>
+      <w:r>
+        <w:t xml:space="preserve">Bass, L., Clements, P., and </w:t>
+      </w:r>
+      <w:proofErr w:type="spellStart"/>
+      <w:r>
+        <w:t>Kazman</w:t>
+      </w:r>
+      <w:proofErr w:type="spellEnd"/>
+      <w:r>
+        <w:t xml:space="preserve">, R. 2003. Software Architecture in Practice. 2nd </w:t>
+      </w:r>
+      <w:proofErr w:type="spellStart"/>
+      <w:r>
+        <w:t>ed</w:t>
+      </w:r>
+      <w:proofErr w:type="spellEnd"/>
+      <w:r>
+        <w:t xml:space="preserve">. Addison-Wesley. </w:t>
+      </w:r>
+    </w:p>
+    <w:p>
+      <w:r>
+        <w:t xml:space="preserve">[6] ISO/IEC 42010 CD1, 2010. </w:t>
+      </w:r>
+      <w:proofErr w:type="spellStart"/>
+      <w:r>
+        <w:t>Systems</w:t>
+      </w:r>
+      <w:proofErr w:type="spellEnd"/>
+      <w:r>
+        <w:t xml:space="preserve"> and software engineering—Architectural description, </w:t>
+      </w:r>
+      <w:proofErr w:type="spellStart"/>
+      <w:r>
+        <w:t>committee</w:t>
+      </w:r>
+      <w:proofErr w:type="spellEnd"/>
+      <w:r>
+        <w:t xml:space="preserve"> draft #1. (</w:t>
+      </w:r>
+      <w:proofErr w:type="spellStart"/>
+      <w:r>
+        <w:t>February</w:t>
+      </w:r>
+      <w:proofErr w:type="spellEnd"/>
+      <w:r>
+        <w:t xml:space="preserve"> 2010) ISO.</w:t>
+      </w:r>
     </w:p>
     <w:sectPr>
       <w:pgSz w:w="12240" w:h="15840"/>
@@ -457,6 +971,7 @@
     <w:lsdException w:name="HTML Sample" w:semiHidden="1" w:unhideWhenUsed="1"/>
     <w:lsdException w:name="HTML Typewriter" w:semiHidden="1" w:unhideWhenUsed="1"/>
     <w:lsdException w:name="HTML Variable" w:semiHidden="1" w:unhideWhenUsed="1"/>
+    <w:lsdException w:name="Normal Table" w:semiHidden="1" w:unhideWhenUsed="1"/>
     <w:lsdException w:name="annotation subject" w:semiHidden="1" w:unhideWhenUsed="1"/>
     <w:lsdException w:name="No List" w:semiHidden="1" w:unhideWhenUsed="1"/>
     <w:lsdException w:name="Outline List 1" w:semiHidden="1" w:unhideWhenUsed="1"/>
@@ -503,8 +1018,10 @@
     <w:lsdException w:name="Table Subtle 2" w:semiHidden="1" w:unhideWhenUsed="1"/>
     <w:lsdException w:name="Table Web 1" w:semiHidden="1" w:unhideWhenUsed="1"/>
     <w:lsdException w:name="Table Web 2" w:semiHidden="1" w:unhideWhenUsed="1"/>
+    <w:lsdException w:name="Table Web 3" w:semiHidden="1" w:unhideWhenUsed="1"/>
     <w:lsdException w:name="Balloon Text" w:semiHidden="1" w:unhideWhenUsed="1"/>
     <w:lsdException w:name="Table Grid" w:uiPriority="39"/>
+    <w:lsdException w:name="Table Theme" w:semiHidden="1" w:unhideWhenUsed="1"/>
     <w:lsdException w:name="Placeholder Text" w:semiHidden="1"/>
     <w:lsdException w:name="No Spacing" w:uiPriority="1" w:qFormat="1"/>
     <w:lsdException w:name="Light Shading" w:uiPriority="60"/>

</xml_diff>